<commit_message>
Added Synapse Analytics & SQL DW
</commit_message>
<xml_diff>
--- a/DP-203/Questions for DP 203.docx
+++ b/DP-203/Questions for DP 203.docx
@@ -4112,6 +4112,631 @@
     <w:p>
       <w:pPr>
         <w:rPr>
+          <w:rFonts w:ascii="Times New Roman" w:hAnsi="Times New Roman" w:cs="Times New Roman"/>
+          <w:sz w:val="20"/>
+          <w:szCs w:val="20"/>
+          <w:lang w:val="en-GB"/>
+        </w:rPr>
+      </w:pPr>
+      <w:r>
+        <w:rPr>
+          <w:sz w:val="20"/>
+          <w:szCs w:val="20"/>
+          <w:lang w:val="en-US"/>
+        </w:rPr>
+        <w:lastRenderedPageBreak/>
+        <w:t>[</w:t>
+      </w:r>
+      <w:r>
+        <w:rPr>
+          <w:color w:val="5B9BD5" w:themeColor="accent5"/>
+          <w:sz w:val="20"/>
+          <w:szCs w:val="20"/>
+          <w:lang w:val="en-US"/>
+        </w:rPr>
+        <w:t>Data Storage</w:t>
+      </w:r>
+      <w:r>
+        <w:rPr>
+          <w:sz w:val="20"/>
+          <w:szCs w:val="20"/>
+          <w:lang w:val="en-US"/>
+        </w:rPr>
+        <w:t>]</w:t>
+      </w:r>
+      <w:r>
+        <w:rPr>
+          <w:rFonts w:ascii="Times New Roman" w:hAnsi="Times New Roman" w:cs="Times New Roman"/>
+          <w:sz w:val="20"/>
+          <w:szCs w:val="20"/>
+          <w:lang w:val="en-GB"/>
+        </w:rPr>
+        <w:t xml:space="preserve"> </w:t>
+      </w:r>
+    </w:p>
+    <w:p>
+      <w:pPr>
+        <w:rPr>
+          <w:sz w:val="20"/>
+          <w:szCs w:val="20"/>
+        </w:rPr>
+      </w:pPr>
+    </w:p>
+    <w:p>
+      <w:pPr>
+        <w:rPr>
+          <w:sz w:val="20"/>
+          <w:szCs w:val="20"/>
+        </w:rPr>
+      </w:pPr>
+      <w:r>
+        <w:rPr>
+          <w:sz w:val="20"/>
+          <w:szCs w:val="20"/>
+        </w:rPr>
+        <w:t>You have an Azure Synapse workspace named MyWorkspace that contains an Apache Spark database named mytestdb.</w:t>
+      </w:r>
+      <w:r>
+        <w:rPr>
+          <w:sz w:val="20"/>
+          <w:szCs w:val="20"/>
+        </w:rPr>
+        <w:br/>
+        <w:t>You run the following command in an Azure Synapse Analytics Spark pool in MyWorkspace.</w:t>
+      </w:r>
+      <w:r>
+        <w:rPr>
+          <w:sz w:val="20"/>
+          <w:szCs w:val="20"/>
+        </w:rPr>
+        <w:br/>
+        <w:t>CREATE TABLE mytestdb.myParquetTable(</w:t>
+      </w:r>
+      <w:r>
+        <w:rPr>
+          <w:sz w:val="20"/>
+          <w:szCs w:val="20"/>
+        </w:rPr>
+        <w:br/>
+        <w:t>EmployeeID int,</w:t>
+      </w:r>
+      <w:r>
+        <w:rPr>
+          <w:sz w:val="20"/>
+          <w:szCs w:val="20"/>
+        </w:rPr>
+        <w:br/>
+        <w:t>EmployeeName string,</w:t>
+      </w:r>
+      <w:r>
+        <w:rPr>
+          <w:sz w:val="20"/>
+          <w:szCs w:val="20"/>
+        </w:rPr>
+        <w:br/>
+        <w:t>EmployeeStartDate date)</w:t>
+      </w:r>
+      <w:r>
+        <w:rPr>
+          <w:sz w:val="20"/>
+          <w:szCs w:val="20"/>
+        </w:rPr>
+        <w:br/>
+      </w:r>
+      <w:r>
+        <w:rPr>
+          <w:sz w:val="20"/>
+          <w:szCs w:val="20"/>
+        </w:rPr>
+        <w:br/>
+        <w:t>USING Parquet -</w:t>
+      </w:r>
+      <w:r>
+        <w:rPr>
+          <w:sz w:val="20"/>
+          <w:szCs w:val="20"/>
+        </w:rPr>
+        <w:br/>
+        <w:t>You then use Spark to insert a row into mytestdb.myParquetTable. The row contains the following data.</w:t>
+      </w:r>
+      <w:r>
+        <w:rPr>
+          <w:sz w:val="20"/>
+          <w:szCs w:val="20"/>
+        </w:rPr>
+        <w:br/>
+      </w:r>
+      <w:r>
+        <w:rPr>
+          <w:sz w:val="20"/>
+          <w:szCs w:val="20"/>
+        </w:rPr>
+        <w:fldChar w:fldCharType="begin"/>
+      </w:r>
+      <w:r>
+        <w:rPr>
+          <w:sz w:val="20"/>
+          <w:szCs w:val="20"/>
+        </w:rPr>
+        <w:instrText xml:space="preserve"> INCLUDEPICTURE "https://www.examtopics.com/assets/media/exam-media/04259/0001700001.png" \* MERGEFORMATINET </w:instrText>
+      </w:r>
+      <w:r>
+        <w:rPr>
+          <w:sz w:val="20"/>
+          <w:szCs w:val="20"/>
+        </w:rPr>
+        <w:fldChar w:fldCharType="separate"/>
+      </w:r>
+      <w:r>
+        <w:rPr>
+          <w:sz w:val="20"/>
+          <w:szCs w:val="20"/>
+        </w:rPr>
+        <w:drawing>
+          <wp:inline distT="0" distB="0" distL="0" distR="0" wp14:anchorId="4899C095" wp14:editId="15FEB163">
+            <wp:extent cx="5731510" cy="674370"/>
+            <wp:effectExtent l="0" t="0" r="0" b="0"/>
+            <wp:docPr id="5" name="Picture 5"/>
+            <wp:cNvGraphicFramePr>
+              <a:graphicFrameLocks xmlns:a="http://schemas.openxmlformats.org/drawingml/2006/main" noChangeAspect="1"/>
+            </wp:cNvGraphicFramePr>
+            <a:graphic xmlns:a="http://schemas.openxmlformats.org/drawingml/2006/main">
+              <a:graphicData uri="http://schemas.openxmlformats.org/drawingml/2006/picture">
+                <pic:pic xmlns:pic="http://schemas.openxmlformats.org/drawingml/2006/picture">
+                  <pic:nvPicPr>
+                    <pic:cNvPr id="0" name="Picture 9"/>
+                    <pic:cNvPicPr>
+                      <a:picLocks noChangeAspect="1" noChangeArrowheads="1"/>
+                    </pic:cNvPicPr>
+                  </pic:nvPicPr>
+                  <pic:blipFill>
+                    <a:blip r:embed="rId12">
+                      <a:extLst>
+                        <a:ext uri="{28A0092B-C50C-407E-A947-70E740481C1C}">
+                          <a14:useLocalDpi xmlns:a14="http://schemas.microsoft.com/office/drawing/2010/main" val="0"/>
+                        </a:ext>
+                      </a:extLst>
+                    </a:blip>
+                    <a:srcRect/>
+                    <a:stretch>
+                      <a:fillRect/>
+                    </a:stretch>
+                  </pic:blipFill>
+                  <pic:spPr bwMode="auto">
+                    <a:xfrm>
+                      <a:off x="0" y="0"/>
+                      <a:ext cx="5731510" cy="674370"/>
+                    </a:xfrm>
+                    <a:prstGeom prst="rect">
+                      <a:avLst/>
+                    </a:prstGeom>
+                    <a:noFill/>
+                    <a:ln>
+                      <a:noFill/>
+                    </a:ln>
+                  </pic:spPr>
+                </pic:pic>
+              </a:graphicData>
+            </a:graphic>
+          </wp:inline>
+        </w:drawing>
+      </w:r>
+      <w:r>
+        <w:rPr>
+          <w:sz w:val="20"/>
+          <w:szCs w:val="20"/>
+          <w:lang w:val="en-US"/>
+        </w:rPr>
+        <w:fldChar w:fldCharType="end"/>
+      </w:r>
+      <w:r>
+        <w:rPr>
+          <w:sz w:val="20"/>
+          <w:szCs w:val="20"/>
+        </w:rPr>
+        <w:br/>
+        <w:t>One minute later, you execute the following query from a serverless SQL pool in MyWorkspace.</w:t>
+      </w:r>
+      <w:r>
+        <w:rPr>
+          <w:sz w:val="20"/>
+          <w:szCs w:val="20"/>
+        </w:rPr>
+        <w:br/>
+      </w:r>
+      <w:r>
+        <w:rPr>
+          <w:sz w:val="20"/>
+          <w:szCs w:val="20"/>
+        </w:rPr>
+        <w:br/>
+        <w:t>SELECT EmployeeID -</w:t>
+      </w:r>
+      <w:r>
+        <w:rPr>
+          <w:sz w:val="20"/>
+          <w:szCs w:val="20"/>
+        </w:rPr>
+        <w:br/>
+        <w:t>FROM mytestdb.dbo.myParquetTable</w:t>
+      </w:r>
+      <w:r>
+        <w:rPr>
+          <w:sz w:val="20"/>
+          <w:szCs w:val="20"/>
+        </w:rPr>
+        <w:br/>
+        <w:t>WHERE EmployeeName = 'Alice';</w:t>
+      </w:r>
+      <w:r>
+        <w:rPr>
+          <w:sz w:val="20"/>
+          <w:szCs w:val="20"/>
+        </w:rPr>
+        <w:br/>
+        <w:t>What will be returned by the query?</w:t>
+      </w:r>
+    </w:p>
+    <w:p>
+      <w:pPr>
+        <w:numPr>
+          <w:ilvl w:val="0"/>
+          <w:numId w:val="3"/>
+        </w:numPr>
+        <w:rPr>
+          <w:sz w:val="20"/>
+          <w:szCs w:val="20"/>
+        </w:rPr>
+      </w:pPr>
+      <w:r>
+        <w:rPr>
+          <w:sz w:val="20"/>
+          <w:szCs w:val="20"/>
+        </w:rPr>
+        <w:t>A. 24</w:t>
+      </w:r>
+    </w:p>
+    <w:p>
+      <w:pPr>
+        <w:numPr>
+          <w:ilvl w:val="0"/>
+          <w:numId w:val="3"/>
+        </w:numPr>
+        <w:rPr>
+          <w:sz w:val="20"/>
+          <w:szCs w:val="20"/>
+        </w:rPr>
+      </w:pPr>
+      <w:r>
+        <w:rPr>
+          <w:sz w:val="20"/>
+          <w:szCs w:val="20"/>
+        </w:rPr>
+        <w:t>B. an error </w:t>
+      </w:r>
+      <w:r>
+        <w:rPr>
+          <w:b/>
+          <w:bCs/>
+          <w:sz w:val="20"/>
+          <w:szCs w:val="20"/>
+        </w:rPr>
+        <w:t>Most Voted</w:t>
+      </w:r>
+    </w:p>
+    <w:p>
+      <w:pPr>
+        <w:numPr>
+          <w:ilvl w:val="0"/>
+          <w:numId w:val="3"/>
+        </w:numPr>
+        <w:rPr>
+          <w:sz w:val="20"/>
+          <w:szCs w:val="20"/>
+        </w:rPr>
+      </w:pPr>
+      <w:r>
+        <w:rPr>
+          <w:sz w:val="20"/>
+          <w:szCs w:val="20"/>
+        </w:rPr>
+        <w:t>C. a null value</w:t>
+      </w:r>
+    </w:p>
+    <w:p>
+      <w:pPr>
+        <w:rPr>
+          <w:sz w:val="20"/>
+          <w:szCs w:val="20"/>
+          <w:lang w:val="en-US"/>
+        </w:rPr>
+      </w:pPr>
+    </w:p>
+    <w:p>
+      <w:pPr>
+        <w:rPr>
+          <w:sz w:val="20"/>
+          <w:szCs w:val="20"/>
+          <w:lang w:val="en-US"/>
+        </w:rPr>
+      </w:pPr>
+      <w:r>
+        <w:rPr>
+          <w:sz w:val="20"/>
+          <w:szCs w:val="20"/>
+          <w:lang w:val="en-US"/>
+        </w:rPr>
+        <w:t xml:space="preserve">Correct Answer: </w:t>
+      </w:r>
+      <w:r>
+        <w:rPr>
+          <w:color w:val="FFFFFF" w:themeColor="background1"/>
+          <w:sz w:val="20"/>
+          <w:szCs w:val="20"/>
+          <w:lang w:val="en-US"/>
+        </w:rPr>
+        <w:t>A</w:t>
+      </w:r>
+    </w:p>
+    <w:p>
+      <w:pPr>
+        <w:rPr>
+          <w:sz w:val="20"/>
+          <w:szCs w:val="20"/>
+          <w:lang w:val="en-US"/>
+        </w:rPr>
+      </w:pPr>
+    </w:p>
+    <w:p>
+      <w:hyperlink r:id="rId13" w:history="1">
+        <w:r>
+          <w:rPr>
+            <w:rStyle w:val="Hyperlink"/>
+          </w:rPr>
+          <w:t>https://docs.microsoft.com/en-us/azure/synapse-analytics/metadata/table</w:t>
+        </w:r>
+      </w:hyperlink>
+      <w:r>
+        <w:t xml:space="preserve"> </w:t>
+      </w:r>
+    </w:p>
+    <w:p>
+      <w:pPr>
+        <w:rPr>
+          <w:sz w:val="20"/>
+          <w:szCs w:val="20"/>
+          <w:lang w:val="en-US"/>
+        </w:rPr>
+      </w:pPr>
+    </w:p>
+    <w:p>
+      <w:pPr>
+        <w:rPr>
+          <w:sz w:val="20"/>
+          <w:szCs w:val="20"/>
+          <w:lang w:val="en-US"/>
+        </w:rPr>
+      </w:pPr>
+    </w:p>
+    <w:p>
+      <w:pPr>
+        <w:rPr>
+          <w:sz w:val="20"/>
+          <w:szCs w:val="20"/>
+          <w:lang w:val="en-US"/>
+        </w:rPr>
+      </w:pPr>
+    </w:p>
+    <w:p>
+      <w:pPr>
+        <w:rPr>
+          <w:sz w:val="20"/>
+          <w:szCs w:val="20"/>
+          <w:lang w:val="en-US"/>
+        </w:rPr>
+      </w:pPr>
+    </w:p>
+    <w:p>
+      <w:pPr>
+        <w:rPr>
+          <w:sz w:val="20"/>
+          <w:szCs w:val="20"/>
+          <w:lang w:val="en-US"/>
+        </w:rPr>
+      </w:pPr>
+    </w:p>
+    <w:p>
+      <w:pPr>
+        <w:rPr>
+          <w:sz w:val="20"/>
+          <w:szCs w:val="20"/>
+          <w:lang w:val="en-US"/>
+        </w:rPr>
+      </w:pPr>
+    </w:p>
+    <w:p>
+      <w:pPr>
+        <w:rPr>
+          <w:sz w:val="20"/>
+          <w:szCs w:val="20"/>
+          <w:lang w:val="en-US"/>
+        </w:rPr>
+      </w:pPr>
+    </w:p>
+    <w:p>
+      <w:pPr>
+        <w:rPr>
+          <w:sz w:val="20"/>
+          <w:szCs w:val="20"/>
+          <w:lang w:val="en-US"/>
+        </w:rPr>
+      </w:pPr>
+    </w:p>
+    <w:p>
+      <w:pPr>
+        <w:rPr>
+          <w:sz w:val="20"/>
+          <w:szCs w:val="20"/>
+          <w:lang w:val="en-US"/>
+        </w:rPr>
+      </w:pPr>
+    </w:p>
+    <w:p>
+      <w:pPr>
+        <w:rPr>
+          <w:sz w:val="20"/>
+          <w:szCs w:val="20"/>
+          <w:lang w:val="en-US"/>
+        </w:rPr>
+      </w:pPr>
+    </w:p>
+    <w:p>
+      <w:pPr>
+        <w:rPr>
+          <w:sz w:val="20"/>
+          <w:szCs w:val="20"/>
+          <w:lang w:val="en-US"/>
+        </w:rPr>
+      </w:pPr>
+    </w:p>
+    <w:p>
+      <w:pPr>
+        <w:rPr>
+          <w:sz w:val="20"/>
+          <w:szCs w:val="20"/>
+          <w:lang w:val="en-US"/>
+        </w:rPr>
+      </w:pPr>
+    </w:p>
+    <w:p>
+      <w:pPr>
+        <w:rPr>
+          <w:sz w:val="20"/>
+          <w:szCs w:val="20"/>
+          <w:lang w:val="en-US"/>
+        </w:rPr>
+      </w:pPr>
+    </w:p>
+    <w:p>
+      <w:pPr>
+        <w:rPr>
+          <w:sz w:val="20"/>
+          <w:szCs w:val="20"/>
+          <w:lang w:val="en-US"/>
+        </w:rPr>
+      </w:pPr>
+    </w:p>
+    <w:p>
+      <w:pPr>
+        <w:rPr>
+          <w:sz w:val="20"/>
+          <w:szCs w:val="20"/>
+          <w:lang w:val="en-US"/>
+        </w:rPr>
+      </w:pPr>
+    </w:p>
+    <w:p>
+      <w:pPr>
+        <w:rPr>
+          <w:sz w:val="20"/>
+          <w:szCs w:val="20"/>
+          <w:lang w:val="en-US"/>
+        </w:rPr>
+      </w:pPr>
+    </w:p>
+    <w:p>
+      <w:pPr>
+        <w:rPr>
+          <w:sz w:val="20"/>
+          <w:szCs w:val="20"/>
+          <w:lang w:val="en-US"/>
+        </w:rPr>
+      </w:pPr>
+    </w:p>
+    <w:p>
+      <w:pPr>
+        <w:rPr>
+          <w:sz w:val="20"/>
+          <w:szCs w:val="20"/>
+          <w:lang w:val="en-US"/>
+        </w:rPr>
+      </w:pPr>
+    </w:p>
+    <w:p>
+      <w:pPr>
+        <w:rPr>
+          <w:sz w:val="20"/>
+          <w:szCs w:val="20"/>
+          <w:lang w:val="en-US"/>
+        </w:rPr>
+      </w:pPr>
+    </w:p>
+    <w:p>
+      <w:pPr>
+        <w:rPr>
+          <w:sz w:val="20"/>
+          <w:szCs w:val="20"/>
+          <w:lang w:val="en-US"/>
+        </w:rPr>
+      </w:pPr>
+    </w:p>
+    <w:p>
+      <w:pPr>
+        <w:rPr>
+          <w:sz w:val="20"/>
+          <w:szCs w:val="20"/>
+          <w:lang w:val="en-US"/>
+        </w:rPr>
+      </w:pPr>
+    </w:p>
+    <w:p>
+      <w:pPr>
+        <w:rPr>
+          <w:sz w:val="20"/>
+          <w:szCs w:val="20"/>
+          <w:lang w:val="en-US"/>
+        </w:rPr>
+      </w:pPr>
+    </w:p>
+    <w:p>
+      <w:pPr>
+        <w:rPr>
+          <w:sz w:val="20"/>
+          <w:szCs w:val="20"/>
+          <w:lang w:val="en-US"/>
+        </w:rPr>
+      </w:pPr>
+    </w:p>
+    <w:p>
+      <w:pPr>
+        <w:rPr>
+          <w:sz w:val="20"/>
+          <w:szCs w:val="20"/>
+          <w:lang w:val="en-US"/>
+        </w:rPr>
+      </w:pPr>
+    </w:p>
+    <w:p>
+      <w:pPr>
+        <w:rPr>
+          <w:sz w:val="20"/>
+          <w:szCs w:val="20"/>
+          <w:lang w:val="en-US"/>
+        </w:rPr>
+      </w:pPr>
+    </w:p>
+    <w:p>
+      <w:pPr>
+        <w:rPr>
+          <w:sz w:val="20"/>
+          <w:szCs w:val="20"/>
+          <w:lang w:val="en-US"/>
+        </w:rPr>
+      </w:pPr>
+    </w:p>
+    <w:p>
+      <w:pPr>
+        <w:rPr>
           <w:sz w:val="20"/>
           <w:szCs w:val="20"/>
           <w:lang w:val="en-US"/>
@@ -4639,7 +5264,7 @@
                     <pic:cNvPicPr/>
                   </pic:nvPicPr>
                   <pic:blipFill>
-                    <a:blip r:embed="rId12" cstate="print">
+                    <a:blip r:embed="rId14" cstate="print">
                       <a:extLst>
                         <a:ext uri="{28A0092B-C50C-407E-A947-70E740481C1C}">
                           <a14:useLocalDpi xmlns:a14="http://schemas.microsoft.com/office/drawing/2010/main" val="0"/>
@@ -4927,13 +5552,17 @@
     <w:p>
       <w:pPr>
         <w:rPr>
-          <w:sz w:val="20"/>
-          <w:szCs w:val="20"/>
-          <w:lang w:val="en-GB"/>
-        </w:rPr>
-      </w:pPr>
-      <w:r>
-        <w:rPr>
+          <w:b/>
+          <w:bCs/>
+          <w:sz w:val="20"/>
+          <w:szCs w:val="20"/>
+          <w:lang w:val="en-GB"/>
+        </w:rPr>
+      </w:pPr>
+      <w:r>
+        <w:rPr>
+          <w:b/>
+          <w:bCs/>
           <w:sz w:val="20"/>
           <w:szCs w:val="20"/>
           <w:lang w:val="en-GB"/>
@@ -4983,8 +5612,21 @@
           <w:lang w:val="en-GB"/>
         </w:rPr>
       </w:pPr>
-      <w:r>
-        <w:rPr>
+    </w:p>
+    <w:p>
+      <w:pPr>
+        <w:rPr>
+          <w:b/>
+          <w:bCs/>
+          <w:sz w:val="20"/>
+          <w:szCs w:val="20"/>
+          <w:lang w:val="en-GB"/>
+        </w:rPr>
+      </w:pPr>
+      <w:r>
+        <w:rPr>
+          <w:b/>
+          <w:bCs/>
           <w:sz w:val="20"/>
           <w:szCs w:val="20"/>
           <w:lang w:val="en-GB"/>
@@ -5051,8 +5693,21 @@
           <w:lang w:val="en-GB"/>
         </w:rPr>
       </w:pPr>
-      <w:r>
-        <w:rPr>
+    </w:p>
+    <w:p>
+      <w:pPr>
+        <w:rPr>
+          <w:b/>
+          <w:bCs/>
+          <w:sz w:val="20"/>
+          <w:szCs w:val="20"/>
+          <w:lang w:val="en-GB"/>
+        </w:rPr>
+      </w:pPr>
+      <w:r>
+        <w:rPr>
+          <w:b/>
+          <w:bCs/>
           <w:sz w:val="20"/>
           <w:szCs w:val="20"/>
           <w:lang w:val="en-GB"/>
@@ -5198,6 +5853,1716 @@
         </w:rPr>
         <w:br w:type="page"/>
       </w:r>
+    </w:p>
+    <w:p>
+      <w:pPr>
+        <w:rPr>
+          <w:rFonts w:eastAsia="Times New Roman" w:cs="Consolas"/>
+          <w:sz w:val="24"/>
+          <w:lang w:eastAsia="en-GB"/>
+        </w:rPr>
+      </w:pPr>
+      <w:r>
+        <w:rPr>
+          <w:rFonts w:eastAsia="Times New Roman" w:cs="Consolas"/>
+          <w:sz w:val="24"/>
+          <w:lang w:eastAsia="en-GB"/>
+        </w:rPr>
+        <w:lastRenderedPageBreak/>
+        <w:t>Implement physical data storage structures</w:t>
+      </w:r>
+    </w:p>
+    <w:p>
+      <w:pPr>
+        <w:rPr>
+          <w:rFonts w:ascii="Times New Roman" w:eastAsia="Times New Roman" w:hAnsi="Times New Roman" w:cs="Times New Roman"/>
+          <w:sz w:val="24"/>
+          <w:lang w:eastAsia="en-GB"/>
+        </w:rPr>
+      </w:pPr>
+    </w:p>
+    <w:p>
+      <w:pPr>
+        <w:rPr>
+          <w:rFonts w:ascii="Times New Roman" w:hAnsi="Times New Roman" w:cs="Times New Roman"/>
+          <w:sz w:val="20"/>
+          <w:szCs w:val="20"/>
+          <w:lang w:val="en-GB"/>
+        </w:rPr>
+      </w:pPr>
+      <w:r>
+        <w:rPr>
+          <w:sz w:val="20"/>
+          <w:szCs w:val="20"/>
+          <w:lang w:val="en-US"/>
+        </w:rPr>
+        <w:t>[</w:t>
+      </w:r>
+      <w:r>
+        <w:rPr>
+          <w:color w:val="5B9BD5" w:themeColor="accent5"/>
+          <w:sz w:val="20"/>
+          <w:szCs w:val="20"/>
+          <w:lang w:val="en-US"/>
+        </w:rPr>
+        <w:t>Data Storage</w:t>
+      </w:r>
+      <w:r>
+        <w:rPr>
+          <w:sz w:val="20"/>
+          <w:szCs w:val="20"/>
+          <w:lang w:val="en-US"/>
+        </w:rPr>
+        <w:t>]</w:t>
+      </w:r>
+      <w:r>
+        <w:rPr>
+          <w:rFonts w:ascii="Times New Roman" w:hAnsi="Times New Roman" w:cs="Times New Roman"/>
+          <w:sz w:val="20"/>
+          <w:szCs w:val="20"/>
+          <w:lang w:val="en-GB"/>
+        </w:rPr>
+        <w:t xml:space="preserve"> </w:t>
+      </w:r>
+    </w:p>
+    <w:p>
+      <w:pPr>
+        <w:rPr>
+          <w:sz w:val="20"/>
+          <w:szCs w:val="20"/>
+          <w:lang w:val="en-GB"/>
+        </w:rPr>
+      </w:pPr>
+      <w:r>
+        <w:rPr>
+          <w:sz w:val="20"/>
+          <w:szCs w:val="20"/>
+          <w:lang w:val="en-GB"/>
+        </w:rPr>
+        <w:t>QUESTION 1</w:t>
+      </w:r>
+    </w:p>
+    <w:p>
+      <w:pPr>
+        <w:rPr>
+          <w:sz w:val="20"/>
+          <w:szCs w:val="20"/>
+          <w:lang w:val="en-GB"/>
+        </w:rPr>
+      </w:pPr>
+      <w:r>
+        <w:rPr>
+          <w:sz w:val="20"/>
+          <w:szCs w:val="20"/>
+          <w:lang w:val="en-GB"/>
+        </w:rPr>
+        <w:t>You are designing a fact table named FactPurchase in an Azure Synapse Analytics dedicated SQL pool. The table contains purchases from suppliers for a retail</w:t>
+      </w:r>
+    </w:p>
+    <w:p>
+      <w:pPr>
+        <w:rPr>
+          <w:sz w:val="20"/>
+          <w:szCs w:val="20"/>
+          <w:lang w:val="en-GB"/>
+        </w:rPr>
+      </w:pPr>
+      <w:r>
+        <w:rPr>
+          <w:sz w:val="20"/>
+          <w:szCs w:val="20"/>
+          <w:lang w:val="en-GB"/>
+        </w:rPr>
+        <w:t>store. FactPurchase will contain the following columns.</w:t>
+      </w:r>
+    </w:p>
+    <w:p>
+      <w:pPr>
+        <w:rPr>
+          <w:sz w:val="20"/>
+          <w:szCs w:val="20"/>
+          <w:lang w:val="en-GB"/>
+        </w:rPr>
+      </w:pPr>
+    </w:p>
+    <w:p>
+      <w:pPr>
+        <w:rPr>
+          <w:sz w:val="20"/>
+          <w:szCs w:val="20"/>
+          <w:lang w:val="en-US"/>
+        </w:rPr>
+      </w:pPr>
+      <w:r>
+        <w:rPr>
+          <w:sz w:val="20"/>
+          <w:szCs w:val="20"/>
+          <w:lang w:val="en-US"/>
+        </w:rPr>
+        <w:drawing>
+          <wp:inline distT="0" distB="0" distL="0" distR="0" wp14:anchorId="44E94BBB" wp14:editId="450B18A1">
+            <wp:extent cx="3162300" cy="2032000"/>
+            <wp:effectExtent l="0" t="0" r="0" b="0"/>
+            <wp:docPr id="3" name="Picture 3" descr="Table&#10;&#10;Description automatically generated"/>
+            <wp:cNvGraphicFramePr>
+              <a:graphicFrameLocks xmlns:a="http://schemas.openxmlformats.org/drawingml/2006/main" noChangeAspect="1"/>
+            </wp:cNvGraphicFramePr>
+            <a:graphic xmlns:a="http://schemas.openxmlformats.org/drawingml/2006/main">
+              <a:graphicData uri="http://schemas.openxmlformats.org/drawingml/2006/picture">
+                <pic:pic xmlns:pic="http://schemas.openxmlformats.org/drawingml/2006/picture">
+                  <pic:nvPicPr>
+                    <pic:cNvPr id="3" name="Picture 3" descr="Table&#10;&#10;Description automatically generated"/>
+                    <pic:cNvPicPr/>
+                  </pic:nvPicPr>
+                  <pic:blipFill>
+                    <a:blip r:embed="rId15"/>
+                    <a:stretch>
+                      <a:fillRect/>
+                    </a:stretch>
+                  </pic:blipFill>
+                  <pic:spPr>
+                    <a:xfrm>
+                      <a:off x="0" y="0"/>
+                      <a:ext cx="3162300" cy="2032000"/>
+                    </a:xfrm>
+                    <a:prstGeom prst="rect">
+                      <a:avLst/>
+                    </a:prstGeom>
+                  </pic:spPr>
+                </pic:pic>
+              </a:graphicData>
+            </a:graphic>
+          </wp:inline>
+        </w:drawing>
+      </w:r>
+    </w:p>
+    <w:p>
+      <w:pPr>
+        <w:rPr>
+          <w:sz w:val="20"/>
+          <w:szCs w:val="20"/>
+          <w:lang w:val="en-US"/>
+        </w:rPr>
+      </w:pPr>
+    </w:p>
+    <w:p>
+      <w:pPr>
+        <w:rPr>
+          <w:sz w:val="20"/>
+          <w:szCs w:val="20"/>
+          <w:lang w:val="en-GB"/>
+        </w:rPr>
+      </w:pPr>
+      <w:r>
+        <w:rPr>
+          <w:sz w:val="20"/>
+          <w:szCs w:val="20"/>
+          <w:lang w:val="en-GB"/>
+        </w:rPr>
+        <w:t>FactPurchase will have 1 million rows of data added daily and will contain three years of data.</w:t>
+      </w:r>
+    </w:p>
+    <w:p>
+      <w:pPr>
+        <w:rPr>
+          <w:sz w:val="20"/>
+          <w:szCs w:val="20"/>
+          <w:lang w:val="en-GB"/>
+        </w:rPr>
+      </w:pPr>
+      <w:r>
+        <w:rPr>
+          <w:sz w:val="20"/>
+          <w:szCs w:val="20"/>
+          <w:lang w:val="en-GB"/>
+        </w:rPr>
+        <w:t xml:space="preserve">Transact-SQL queries </w:t>
+      </w:r>
+      <w:proofErr w:type="gramStart"/>
+      <w:r>
+        <w:rPr>
+          <w:sz w:val="20"/>
+          <w:szCs w:val="20"/>
+          <w:lang w:val="en-GB"/>
+        </w:rPr>
+        <w:t>similar to</w:t>
+      </w:r>
+      <w:proofErr w:type="gramEnd"/>
+      <w:r>
+        <w:rPr>
+          <w:sz w:val="20"/>
+          <w:szCs w:val="20"/>
+          <w:lang w:val="en-GB"/>
+        </w:rPr>
+        <w:t xml:space="preserve"> the following query will be executed daily</w:t>
+      </w:r>
+    </w:p>
+    <w:p>
+      <w:pPr>
+        <w:rPr>
+          <w:sz w:val="20"/>
+          <w:szCs w:val="20"/>
+          <w:lang w:val="en-GB"/>
+        </w:rPr>
+      </w:pPr>
+      <w:r>
+        <w:rPr>
+          <w:noProof/>
+          <w:lang w:val="en-US"/>
+        </w:rPr>
+        <mc:AlternateContent>
+          <mc:Choice Requires="wps">
+            <w:drawing>
+              <wp:anchor distT="0" distB="0" distL="114300" distR="114300" simplePos="0" relativeHeight="251667456" behindDoc="0" locked="0" layoutInCell="1" allowOverlap="1" wp14:anchorId="5178409A" wp14:editId="5CF0238E">
+                <wp:simplePos x="0" y="0"/>
+                <wp:positionH relativeFrom="margin">
+                  <wp:posOffset>0</wp:posOffset>
+                </wp:positionH>
+                <wp:positionV relativeFrom="paragraph">
+                  <wp:posOffset>147200</wp:posOffset>
+                </wp:positionV>
+                <wp:extent cx="5786755" cy="1054443"/>
+                <wp:effectExtent l="0" t="0" r="17145" b="12700"/>
+                <wp:wrapNone/>
+                <wp:docPr id="73" name="Text Box 73"/>
+                <wp:cNvGraphicFramePr/>
+                <a:graphic xmlns:a="http://schemas.openxmlformats.org/drawingml/2006/main">
+                  <a:graphicData uri="http://schemas.microsoft.com/office/word/2010/wordprocessingShape">
+                    <wps:wsp>
+                      <wps:cNvSpPr txBox="1"/>
+                      <wps:spPr>
+                        <a:xfrm>
+                          <a:off x="0" y="0"/>
+                          <a:ext cx="5786755" cy="1054443"/>
+                        </a:xfrm>
+                        <a:prstGeom prst="rect">
+                          <a:avLst/>
+                        </a:prstGeom>
+                        <a:solidFill>
+                          <a:schemeClr val="lt1"/>
+                        </a:solidFill>
+                        <a:ln w="6350">
+                          <a:solidFill>
+                            <a:prstClr val="black"/>
+                          </a:solidFill>
+                        </a:ln>
+                      </wps:spPr>
+                      <wps:txbx>
+                        <w:txbxContent>
+                          <w:p>
+                            <w:pPr>
+                              <w:rPr>
+                                <w:sz w:val="20"/>
+                                <w:szCs w:val="20"/>
+                                <w:lang w:val="en-GB"/>
+                              </w:rPr>
+                            </w:pPr>
+                            <w:r>
+                              <w:rPr>
+                                <w:sz w:val="20"/>
+                                <w:szCs w:val="20"/>
+                                <w:lang w:val="en-GB"/>
+                              </w:rPr>
+                              <w:t>SELECT</w:t>
+                            </w:r>
+                          </w:p>
+                          <w:p>
+                            <w:pPr>
+                              <w:ind w:firstLine="720"/>
+                              <w:rPr>
+                                <w:sz w:val="20"/>
+                                <w:szCs w:val="20"/>
+                                <w:lang w:val="en-GB"/>
+                              </w:rPr>
+                            </w:pPr>
+                            <w:r>
+                              <w:rPr>
+                                <w:sz w:val="20"/>
+                                <w:szCs w:val="20"/>
+                                <w:lang w:val="en-GB"/>
+                              </w:rPr>
+                              <w:t>SupplierKey, StockItemKey, COUNT(*)</w:t>
+                            </w:r>
+                          </w:p>
+                          <w:p>
+                            <w:pPr>
+                              <w:rPr>
+                                <w:sz w:val="20"/>
+                                <w:szCs w:val="20"/>
+                                <w:lang w:val="en-GB"/>
+                              </w:rPr>
+                            </w:pPr>
+                            <w:r>
+                              <w:rPr>
+                                <w:sz w:val="20"/>
+                                <w:szCs w:val="20"/>
+                                <w:lang w:val="en-GB"/>
+                              </w:rPr>
+                              <w:t>FROM FactPurchase</w:t>
+                            </w:r>
+                          </w:p>
+                          <w:p>
+                            <w:pPr>
+                              <w:rPr>
+                                <w:sz w:val="20"/>
+                                <w:szCs w:val="20"/>
+                                <w:lang w:val="en-GB"/>
+                              </w:rPr>
+                            </w:pPr>
+                            <w:r>
+                              <w:rPr>
+                                <w:sz w:val="20"/>
+                                <w:szCs w:val="20"/>
+                                <w:lang w:val="en-GB"/>
+                              </w:rPr>
+                              <w:t>WHERE DateKey &gt;= 20210101</w:t>
+                            </w:r>
+                          </w:p>
+                          <w:p>
+                            <w:pPr>
+                              <w:ind w:firstLine="720"/>
+                              <w:rPr>
+                                <w:sz w:val="20"/>
+                                <w:szCs w:val="20"/>
+                                <w:lang w:val="en-GB"/>
+                              </w:rPr>
+                            </w:pPr>
+                            <w:r>
+                              <w:rPr>
+                                <w:sz w:val="20"/>
+                                <w:szCs w:val="20"/>
+                                <w:lang w:val="en-GB"/>
+                              </w:rPr>
+                              <w:t>AND DateKey &lt;= 20210131</w:t>
+                            </w:r>
+                          </w:p>
+                          <w:p>
+                            <w:pPr>
+                              <w:rPr>
+                                <w:sz w:val="20"/>
+                                <w:szCs w:val="20"/>
+                                <w:lang w:val="en-GB"/>
+                              </w:rPr>
+                            </w:pPr>
+                            <w:r>
+                              <w:rPr>
+                                <w:sz w:val="20"/>
+                                <w:szCs w:val="20"/>
+                                <w:lang w:val="en-GB"/>
+                              </w:rPr>
+                              <w:t>GROUP By SupplierKey, StockItemKey</w:t>
+                            </w:r>
+                          </w:p>
+                        </w:txbxContent>
+                      </wps:txbx>
+                      <wps:bodyPr rot="0" spcFirstLastPara="0" vertOverflow="overflow" horzOverflow="overflow" vert="horz" wrap="square" lIns="91440" tIns="45720" rIns="91440" bIns="45720" numCol="1" spcCol="0" rtlCol="0" fromWordArt="0" anchor="t" anchorCtr="0" forceAA="0" compatLnSpc="1">
+                        <a:prstTxWarp prst="textNoShape">
+                          <a:avLst/>
+                        </a:prstTxWarp>
+                        <a:noAutofit/>
+                      </wps:bodyPr>
+                    </wps:wsp>
+                  </a:graphicData>
+                </a:graphic>
+                <wp14:sizeRelH relativeFrom="margin">
+                  <wp14:pctWidth>0</wp14:pctWidth>
+                </wp14:sizeRelH>
+                <wp14:sizeRelV relativeFrom="margin">
+                  <wp14:pctHeight>0</wp14:pctHeight>
+                </wp14:sizeRelV>
+              </wp:anchor>
+            </w:drawing>
+          </mc:Choice>
+          <mc:Fallback>
+            <w:pict>
+              <v:shapetype w14:anchorId="5178409A" id="_x0000_t202" coordsize="21600,21600" o:spt="202" path="m,l,21600r21600,l21600,xe">
+                <v:stroke joinstyle="miter"/>
+                <v:path gradientshapeok="t" o:connecttype="rect"/>
+              </v:shapetype>
+              <v:shape id="Text Box 73" o:spid="_x0000_s1026" type="#_x0000_t202" style="position:absolute;margin-left:0;margin-top:11.6pt;width:455.65pt;height:83.05pt;z-index:251667456;visibility:visible;mso-wrap-style:square;mso-width-percent:0;mso-height-percent:0;mso-wrap-distance-left:9pt;mso-wrap-distance-top:0;mso-wrap-distance-right:9pt;mso-wrap-distance-bottom:0;mso-position-horizontal:absolute;mso-position-horizontal-relative:margin;mso-position-vertical:absolute;mso-position-vertical-relative:text;mso-width-percent:0;mso-height-percent:0;mso-width-relative:margin;mso-height-relative:margin;v-text-anchor:top" o:gfxdata="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" fillcolor="white [3201]" strokeweight=".5pt">
+                <v:textbox>
+                  <w:txbxContent>
+                    <w:p>
+                      <w:pPr>
+                        <w:rPr>
+                          <w:sz w:val="20"/>
+                          <w:szCs w:val="20"/>
+                          <w:lang w:val="en-GB"/>
+                        </w:rPr>
+                      </w:pPr>
+                      <w:r>
+                        <w:rPr>
+                          <w:sz w:val="20"/>
+                          <w:szCs w:val="20"/>
+                          <w:lang w:val="en-GB"/>
+                        </w:rPr>
+                        <w:t>SELECT</w:t>
+                      </w:r>
+                    </w:p>
+                    <w:p>
+                      <w:pPr>
+                        <w:ind w:firstLine="720"/>
+                        <w:rPr>
+                          <w:sz w:val="20"/>
+                          <w:szCs w:val="20"/>
+                          <w:lang w:val="en-GB"/>
+                        </w:rPr>
+                      </w:pPr>
+                      <w:r>
+                        <w:rPr>
+                          <w:sz w:val="20"/>
+                          <w:szCs w:val="20"/>
+                          <w:lang w:val="en-GB"/>
+                        </w:rPr>
+                        <w:t>SupplierKey, StockItemKey, COUNT(*)</w:t>
+                      </w:r>
+                    </w:p>
+                    <w:p>
+                      <w:pPr>
+                        <w:rPr>
+                          <w:sz w:val="20"/>
+                          <w:szCs w:val="20"/>
+                          <w:lang w:val="en-GB"/>
+                        </w:rPr>
+                      </w:pPr>
+                      <w:r>
+                        <w:rPr>
+                          <w:sz w:val="20"/>
+                          <w:szCs w:val="20"/>
+                          <w:lang w:val="en-GB"/>
+                        </w:rPr>
+                        <w:t>FROM FactPurchase</w:t>
+                      </w:r>
+                    </w:p>
+                    <w:p>
+                      <w:pPr>
+                        <w:rPr>
+                          <w:sz w:val="20"/>
+                          <w:szCs w:val="20"/>
+                          <w:lang w:val="en-GB"/>
+                        </w:rPr>
+                      </w:pPr>
+                      <w:r>
+                        <w:rPr>
+                          <w:sz w:val="20"/>
+                          <w:szCs w:val="20"/>
+                          <w:lang w:val="en-GB"/>
+                        </w:rPr>
+                        <w:t>WHERE DateKey &gt;= 20210101</w:t>
+                      </w:r>
+                    </w:p>
+                    <w:p>
+                      <w:pPr>
+                        <w:ind w:firstLine="720"/>
+                        <w:rPr>
+                          <w:sz w:val="20"/>
+                          <w:szCs w:val="20"/>
+                          <w:lang w:val="en-GB"/>
+                        </w:rPr>
+                      </w:pPr>
+                      <w:r>
+                        <w:rPr>
+                          <w:sz w:val="20"/>
+                          <w:szCs w:val="20"/>
+                          <w:lang w:val="en-GB"/>
+                        </w:rPr>
+                        <w:t>AND DateKey &lt;= 20210131</w:t>
+                      </w:r>
+                    </w:p>
+                    <w:p>
+                      <w:pPr>
+                        <w:rPr>
+                          <w:sz w:val="20"/>
+                          <w:szCs w:val="20"/>
+                          <w:lang w:val="en-GB"/>
+                        </w:rPr>
+                      </w:pPr>
+                      <w:r>
+                        <w:rPr>
+                          <w:sz w:val="20"/>
+                          <w:szCs w:val="20"/>
+                          <w:lang w:val="en-GB"/>
+                        </w:rPr>
+                        <w:t>GROUP By SupplierKey, StockItemKey</w:t>
+                      </w:r>
+                    </w:p>
+                  </w:txbxContent>
+                </v:textbox>
+                <w10:wrap anchorx="margin"/>
+              </v:shape>
+            </w:pict>
+          </mc:Fallback>
+        </mc:AlternateContent>
+      </w:r>
+    </w:p>
+    <w:p>
+      <w:pPr>
+        <w:rPr>
+          <w:sz w:val="20"/>
+          <w:szCs w:val="20"/>
+          <w:lang w:val="en-GB"/>
+        </w:rPr>
+      </w:pPr>
+    </w:p>
+    <w:p>
+      <w:pPr>
+        <w:rPr>
+          <w:sz w:val="20"/>
+          <w:szCs w:val="20"/>
+          <w:lang w:val="en-GB"/>
+        </w:rPr>
+      </w:pPr>
+    </w:p>
+    <w:p>
+      <w:pPr>
+        <w:rPr>
+          <w:sz w:val="20"/>
+          <w:szCs w:val="20"/>
+          <w:lang w:val="en-GB"/>
+        </w:rPr>
+      </w:pPr>
+    </w:p>
+    <w:p>
+      <w:pPr>
+        <w:rPr>
+          <w:sz w:val="20"/>
+          <w:szCs w:val="20"/>
+          <w:lang w:val="en-GB"/>
+        </w:rPr>
+      </w:pPr>
+    </w:p>
+    <w:p>
+      <w:pPr>
+        <w:rPr>
+          <w:sz w:val="20"/>
+          <w:szCs w:val="20"/>
+          <w:lang w:val="en-GB"/>
+        </w:rPr>
+      </w:pPr>
+    </w:p>
+    <w:p>
+      <w:pPr>
+        <w:rPr>
+          <w:sz w:val="20"/>
+          <w:szCs w:val="20"/>
+          <w:lang w:val="en-GB"/>
+        </w:rPr>
+      </w:pPr>
+    </w:p>
+    <w:p>
+      <w:pPr>
+        <w:rPr>
+          <w:sz w:val="20"/>
+          <w:szCs w:val="20"/>
+          <w:lang w:val="en-GB"/>
+        </w:rPr>
+      </w:pPr>
+    </w:p>
+    <w:p>
+      <w:pPr>
+        <w:rPr>
+          <w:sz w:val="20"/>
+          <w:szCs w:val="20"/>
+          <w:lang w:val="en-GB"/>
+        </w:rPr>
+      </w:pPr>
+    </w:p>
+    <w:p>
+      <w:pPr>
+        <w:rPr>
+          <w:sz w:val="20"/>
+          <w:szCs w:val="20"/>
+          <w:lang w:val="en-GB"/>
+        </w:rPr>
+      </w:pPr>
+      <w:r>
+        <w:rPr>
+          <w:sz w:val="20"/>
+          <w:szCs w:val="20"/>
+          <w:lang w:val="en-GB"/>
+        </w:rPr>
+        <w:t>Which table distribution will minimize query times?</w:t>
+      </w:r>
+    </w:p>
+    <w:p>
+      <w:pPr>
+        <w:rPr>
+          <w:sz w:val="20"/>
+          <w:szCs w:val="20"/>
+          <w:lang w:val="en-GB"/>
+        </w:rPr>
+      </w:pPr>
+      <w:r>
+        <w:rPr>
+          <w:sz w:val="20"/>
+          <w:szCs w:val="20"/>
+          <w:lang w:val="en-GB"/>
+        </w:rPr>
+        <w:t>A. replicated</w:t>
+      </w:r>
+    </w:p>
+    <w:p>
+      <w:pPr>
+        <w:rPr>
+          <w:sz w:val="20"/>
+          <w:szCs w:val="20"/>
+          <w:lang w:val="en-GB"/>
+        </w:rPr>
+      </w:pPr>
+      <w:r>
+        <w:rPr>
+          <w:sz w:val="20"/>
+          <w:szCs w:val="20"/>
+          <w:lang w:val="en-GB"/>
+        </w:rPr>
+        <w:t xml:space="preserve">B. hash-distributed on </w:t>
+      </w:r>
+      <w:proofErr w:type="spellStart"/>
+      <w:r>
+        <w:rPr>
+          <w:sz w:val="20"/>
+          <w:szCs w:val="20"/>
+          <w:lang w:val="en-GB"/>
+        </w:rPr>
+        <w:t>PurchaseKey</w:t>
+      </w:r>
+      <w:proofErr w:type="spellEnd"/>
+    </w:p>
+    <w:p>
+      <w:pPr>
+        <w:rPr>
+          <w:sz w:val="20"/>
+          <w:szCs w:val="20"/>
+          <w:lang w:val="en-GB"/>
+        </w:rPr>
+      </w:pPr>
+      <w:r>
+        <w:rPr>
+          <w:sz w:val="20"/>
+          <w:szCs w:val="20"/>
+          <w:lang w:val="en-GB"/>
+        </w:rPr>
+        <w:t>C. round-robin</w:t>
+      </w:r>
+    </w:p>
+    <w:p>
+      <w:pPr>
+        <w:rPr>
+          <w:sz w:val="20"/>
+          <w:szCs w:val="20"/>
+          <w:lang w:val="en-GB"/>
+        </w:rPr>
+      </w:pPr>
+      <w:r>
+        <w:rPr>
+          <w:sz w:val="20"/>
+          <w:szCs w:val="20"/>
+          <w:lang w:val="en-GB"/>
+        </w:rPr>
+        <w:t>D. hash-distributed on DateKey</w:t>
+      </w:r>
+    </w:p>
+    <w:p>
+      <w:pPr>
+        <w:rPr>
+          <w:color w:val="FFFFFF" w:themeColor="background1"/>
+          <w:sz w:val="20"/>
+          <w:szCs w:val="20"/>
+          <w:lang w:val="en-GB"/>
+        </w:rPr>
+      </w:pPr>
+      <w:r>
+        <w:rPr>
+          <w:sz w:val="20"/>
+          <w:szCs w:val="20"/>
+          <w:lang w:val="en-GB"/>
+        </w:rPr>
+        <w:t xml:space="preserve">Correct Answer: </w:t>
+      </w:r>
+      <w:r>
+        <w:rPr>
+          <w:color w:val="FFFFFF" w:themeColor="background1"/>
+          <w:sz w:val="20"/>
+          <w:szCs w:val="20"/>
+          <w:lang w:val="en-GB"/>
+        </w:rPr>
+        <w:t>B</w:t>
+      </w:r>
+    </w:p>
+    <w:p>
+      <w:pPr>
+        <w:rPr>
+          <w:color w:val="FFFFFF" w:themeColor="background1"/>
+          <w:sz w:val="20"/>
+          <w:szCs w:val="20"/>
+          <w:lang w:val="en-GB"/>
+        </w:rPr>
+      </w:pPr>
+    </w:p>
+    <w:p>
+      <w:pPr>
+        <w:rPr>
+          <w:color w:val="FFFFFF" w:themeColor="background1"/>
+          <w:sz w:val="20"/>
+          <w:szCs w:val="20"/>
+          <w:lang w:val="en-GB"/>
+        </w:rPr>
+      </w:pPr>
+    </w:p>
+    <w:p>
+      <w:pPr>
+        <w:rPr>
+          <w:color w:val="FFFFFF" w:themeColor="background1"/>
+          <w:sz w:val="20"/>
+          <w:szCs w:val="20"/>
+          <w:lang w:val="en-GB"/>
+        </w:rPr>
+      </w:pPr>
+    </w:p>
+    <w:p>
+      <w:pPr>
+        <w:rPr>
+          <w:color w:val="FFFFFF" w:themeColor="background1"/>
+          <w:sz w:val="20"/>
+          <w:szCs w:val="20"/>
+          <w:lang w:val="en-GB"/>
+        </w:rPr>
+      </w:pPr>
+    </w:p>
+    <w:p>
+      <w:pPr>
+        <w:rPr>
+          <w:color w:val="FFFFFF" w:themeColor="background1"/>
+          <w:sz w:val="20"/>
+          <w:szCs w:val="20"/>
+          <w:lang w:val="en-GB"/>
+        </w:rPr>
+      </w:pPr>
+    </w:p>
+    <w:p>
+      <w:pPr>
+        <w:rPr>
+          <w:color w:val="FFFFFF" w:themeColor="background1"/>
+          <w:sz w:val="20"/>
+          <w:szCs w:val="20"/>
+          <w:lang w:val="en-GB"/>
+        </w:rPr>
+      </w:pPr>
+    </w:p>
+    <w:p>
+      <w:pPr>
+        <w:rPr>
+          <w:color w:val="FFFFFF" w:themeColor="background1"/>
+          <w:sz w:val="20"/>
+          <w:szCs w:val="20"/>
+          <w:lang w:val="en-GB"/>
+        </w:rPr>
+      </w:pPr>
+    </w:p>
+    <w:p>
+      <w:pPr>
+        <w:rPr>
+          <w:color w:val="FFFFFF" w:themeColor="background1"/>
+          <w:sz w:val="20"/>
+          <w:szCs w:val="20"/>
+          <w:lang w:val="en-GB"/>
+        </w:rPr>
+      </w:pPr>
+    </w:p>
+    <w:p>
+      <w:pPr>
+        <w:rPr>
+          <w:color w:val="FFFFFF" w:themeColor="background1"/>
+          <w:sz w:val="20"/>
+          <w:szCs w:val="20"/>
+          <w:lang w:val="en-GB"/>
+        </w:rPr>
+      </w:pPr>
+    </w:p>
+    <w:p>
+      <w:pPr>
+        <w:rPr>
+          <w:color w:val="FFFFFF" w:themeColor="background1"/>
+          <w:sz w:val="20"/>
+          <w:szCs w:val="20"/>
+          <w:lang w:val="en-GB"/>
+        </w:rPr>
+      </w:pPr>
+    </w:p>
+    <w:p>
+      <w:pPr>
+        <w:rPr>
+          <w:color w:val="FFFFFF" w:themeColor="background1"/>
+          <w:sz w:val="20"/>
+          <w:szCs w:val="20"/>
+          <w:lang w:val="en-GB"/>
+        </w:rPr>
+      </w:pPr>
+    </w:p>
+    <w:p>
+      <w:pPr>
+        <w:rPr>
+          <w:color w:val="FFFFFF" w:themeColor="background1"/>
+          <w:sz w:val="20"/>
+          <w:szCs w:val="20"/>
+          <w:lang w:val="en-GB"/>
+        </w:rPr>
+      </w:pPr>
+    </w:p>
+    <w:p>
+      <w:pPr>
+        <w:rPr>
+          <w:color w:val="FFFFFF" w:themeColor="background1"/>
+          <w:sz w:val="20"/>
+          <w:szCs w:val="20"/>
+          <w:lang w:val="en-GB"/>
+        </w:rPr>
+      </w:pPr>
+    </w:p>
+    <w:p>
+      <w:pPr>
+        <w:rPr>
+          <w:color w:val="FFFFFF" w:themeColor="background1"/>
+          <w:sz w:val="20"/>
+          <w:szCs w:val="20"/>
+          <w:lang w:val="en-GB"/>
+        </w:rPr>
+      </w:pPr>
+    </w:p>
+    <w:p>
+      <w:pPr>
+        <w:rPr>
+          <w:color w:val="FFFFFF" w:themeColor="background1"/>
+          <w:sz w:val="20"/>
+          <w:szCs w:val="20"/>
+          <w:lang w:val="en-GB"/>
+        </w:rPr>
+      </w:pPr>
+    </w:p>
+    <w:p>
+      <w:pPr>
+        <w:rPr>
+          <w:color w:val="FFFFFF" w:themeColor="background1"/>
+          <w:sz w:val="20"/>
+          <w:szCs w:val="20"/>
+          <w:lang w:val="en-GB"/>
+        </w:rPr>
+      </w:pPr>
+    </w:p>
+    <w:p>
+      <w:pPr>
+        <w:rPr>
+          <w:color w:val="FFFFFF" w:themeColor="background1"/>
+          <w:sz w:val="20"/>
+          <w:szCs w:val="20"/>
+          <w:lang w:val="en-GB"/>
+        </w:rPr>
+      </w:pPr>
+    </w:p>
+    <w:p>
+      <w:pPr>
+        <w:rPr>
+          <w:color w:val="FFFFFF" w:themeColor="background1"/>
+          <w:sz w:val="20"/>
+          <w:szCs w:val="20"/>
+          <w:lang w:val="en-GB"/>
+        </w:rPr>
+      </w:pPr>
+    </w:p>
+    <w:p>
+      <w:pPr>
+        <w:rPr>
+          <w:rFonts w:ascii="Times New Roman" w:hAnsi="Times New Roman" w:cs="Times New Roman"/>
+          <w:sz w:val="20"/>
+          <w:szCs w:val="20"/>
+          <w:lang w:val="en-GB"/>
+        </w:rPr>
+      </w:pPr>
+      <w:r>
+        <w:rPr>
+          <w:sz w:val="20"/>
+          <w:szCs w:val="20"/>
+          <w:lang w:val="en-US"/>
+        </w:rPr>
+        <w:lastRenderedPageBreak/>
+        <w:t>[</w:t>
+      </w:r>
+      <w:r>
+        <w:rPr>
+          <w:color w:val="5B9BD5" w:themeColor="accent5"/>
+          <w:sz w:val="20"/>
+          <w:szCs w:val="20"/>
+          <w:lang w:val="en-US"/>
+        </w:rPr>
+        <w:t>Data Storage</w:t>
+      </w:r>
+      <w:r>
+        <w:rPr>
+          <w:sz w:val="20"/>
+          <w:szCs w:val="20"/>
+          <w:lang w:val="en-US"/>
+        </w:rPr>
+        <w:t>]</w:t>
+      </w:r>
+      <w:r>
+        <w:rPr>
+          <w:rFonts w:ascii="Times New Roman" w:hAnsi="Times New Roman" w:cs="Times New Roman"/>
+          <w:sz w:val="20"/>
+          <w:szCs w:val="20"/>
+          <w:lang w:val="en-GB"/>
+        </w:rPr>
+        <w:t xml:space="preserve"> </w:t>
+      </w:r>
+    </w:p>
+    <w:p>
+      <w:pPr>
+        <w:rPr>
+          <w:rFonts w:eastAsia="Times New Roman" w:cs="Consolas"/>
+          <w:sz w:val="20"/>
+          <w:szCs w:val="20"/>
+          <w:shd w:val="clear" w:color="auto" w:fill="FFFFFF"/>
+          <w:lang w:eastAsia="en-GB"/>
+        </w:rPr>
+      </w:pPr>
+      <w:r>
+        <w:rPr>
+          <w:rFonts w:eastAsia="Times New Roman" w:cs="Consolas"/>
+          <w:sz w:val="20"/>
+          <w:szCs w:val="20"/>
+          <w:shd w:val="clear" w:color="auto" w:fill="FFFFFF"/>
+          <w:lang w:eastAsia="en-GB"/>
+        </w:rPr>
+        <w:t>DRAG DROP</w:t>
+      </w:r>
+    </w:p>
+    <w:p>
+      <w:pPr>
+        <w:rPr>
+          <w:rFonts w:eastAsia="Times New Roman" w:cs="Consolas"/>
+          <w:sz w:val="20"/>
+          <w:szCs w:val="20"/>
+          <w:lang w:eastAsia="en-GB"/>
+        </w:rPr>
+      </w:pPr>
+      <w:r>
+        <w:rPr>
+          <w:rFonts w:eastAsia="Times New Roman" w:cs="Consolas"/>
+          <w:sz w:val="20"/>
+          <w:szCs w:val="20"/>
+          <w:shd w:val="clear" w:color="auto" w:fill="FFFFFF"/>
+          <w:lang w:eastAsia="en-GB"/>
+        </w:rPr>
+        <w:t xml:space="preserve">You have a table named </w:t>
+      </w:r>
+      <w:proofErr w:type="spellStart"/>
+      <w:r>
+        <w:rPr>
+          <w:rFonts w:eastAsia="Times New Roman" w:cs="Consolas"/>
+          <w:sz w:val="20"/>
+          <w:szCs w:val="20"/>
+          <w:shd w:val="clear" w:color="auto" w:fill="FFFFFF"/>
+          <w:lang w:eastAsia="en-GB"/>
+        </w:rPr>
+        <w:t>SalesFact</w:t>
+      </w:r>
+      <w:proofErr w:type="spellEnd"/>
+      <w:r>
+        <w:rPr>
+          <w:rFonts w:eastAsia="Times New Roman" w:cs="Consolas"/>
+          <w:sz w:val="20"/>
+          <w:szCs w:val="20"/>
+          <w:shd w:val="clear" w:color="auto" w:fill="FFFFFF"/>
+          <w:lang w:eastAsia="en-GB"/>
+        </w:rPr>
+        <w:t xml:space="preserve"> in an enterprise data warehouse in Azure Synapse Analytics. </w:t>
+      </w:r>
+      <w:proofErr w:type="spellStart"/>
+      <w:r>
+        <w:rPr>
+          <w:rFonts w:eastAsia="Times New Roman" w:cs="Consolas"/>
+          <w:sz w:val="20"/>
+          <w:szCs w:val="20"/>
+          <w:shd w:val="clear" w:color="auto" w:fill="FFFFFF"/>
+          <w:lang w:eastAsia="en-GB"/>
+        </w:rPr>
+        <w:t>SalesFact</w:t>
+      </w:r>
+      <w:proofErr w:type="spellEnd"/>
+      <w:r>
+        <w:rPr>
+          <w:rFonts w:eastAsia="Times New Roman" w:cs="Consolas"/>
+          <w:sz w:val="20"/>
+          <w:szCs w:val="20"/>
+          <w:shd w:val="clear" w:color="auto" w:fill="FFFFFF"/>
+          <w:lang w:eastAsia="en-GB"/>
+        </w:rPr>
+        <w:t xml:space="preserve"> contains sales data from the past 36 months and has the following characteristics:</w:t>
+      </w:r>
+      <w:r>
+        <w:rPr>
+          <w:rFonts w:eastAsia="Times New Roman" w:cs="Consolas"/>
+          <w:sz w:val="20"/>
+          <w:szCs w:val="20"/>
+          <w:lang w:eastAsia="en-GB"/>
+        </w:rPr>
+        <w:br/>
+      </w:r>
+      <w:r>
+        <w:rPr>
+          <w:rFonts w:ascii="Segoe UI Symbol" w:eastAsia="Times New Roman" w:hAnsi="Segoe UI Symbol" w:cs="Segoe UI Symbol"/>
+          <w:sz w:val="20"/>
+          <w:szCs w:val="20"/>
+          <w:shd w:val="clear" w:color="auto" w:fill="FFFFFF"/>
+          <w:lang w:eastAsia="en-GB"/>
+        </w:rPr>
+        <w:t>✑</w:t>
+      </w:r>
+      <w:r>
+        <w:rPr>
+          <w:rFonts w:eastAsia="Times New Roman" w:cs="Consolas"/>
+          <w:sz w:val="20"/>
+          <w:szCs w:val="20"/>
+          <w:shd w:val="clear" w:color="auto" w:fill="FFFFFF"/>
+          <w:lang w:eastAsia="en-GB"/>
+        </w:rPr>
+        <w:t xml:space="preserve"> Is partitioned by month</w:t>
+      </w:r>
+      <w:r>
+        <w:rPr>
+          <w:rFonts w:eastAsia="Times New Roman" w:cs="Consolas"/>
+          <w:sz w:val="20"/>
+          <w:szCs w:val="20"/>
+          <w:lang w:eastAsia="en-GB"/>
+        </w:rPr>
+        <w:br/>
+      </w:r>
+      <w:r>
+        <w:rPr>
+          <w:rFonts w:ascii="Segoe UI Symbol" w:eastAsia="Times New Roman" w:hAnsi="Segoe UI Symbol" w:cs="Segoe UI Symbol"/>
+          <w:sz w:val="20"/>
+          <w:szCs w:val="20"/>
+          <w:shd w:val="clear" w:color="auto" w:fill="FFFFFF"/>
+          <w:lang w:eastAsia="en-GB"/>
+        </w:rPr>
+        <w:t>✑</w:t>
+      </w:r>
+      <w:r>
+        <w:rPr>
+          <w:rFonts w:eastAsia="Times New Roman" w:cs="Consolas"/>
+          <w:sz w:val="20"/>
+          <w:szCs w:val="20"/>
+          <w:shd w:val="clear" w:color="auto" w:fill="FFFFFF"/>
+          <w:lang w:eastAsia="en-GB"/>
+        </w:rPr>
+        <w:t xml:space="preserve"> Contains one billion rows</w:t>
+      </w:r>
+      <w:r>
+        <w:rPr>
+          <w:rFonts w:eastAsia="Times New Roman" w:cs="Consolas"/>
+          <w:sz w:val="20"/>
+          <w:szCs w:val="20"/>
+          <w:lang w:eastAsia="en-GB"/>
+        </w:rPr>
+        <w:br/>
+      </w:r>
+      <w:r>
+        <w:rPr>
+          <w:rFonts w:ascii="Segoe UI Symbol" w:eastAsia="Times New Roman" w:hAnsi="Segoe UI Symbol" w:cs="Segoe UI Symbol"/>
+          <w:sz w:val="20"/>
+          <w:szCs w:val="20"/>
+          <w:shd w:val="clear" w:color="auto" w:fill="FFFFFF"/>
+          <w:lang w:eastAsia="en-GB"/>
+        </w:rPr>
+        <w:t>✑</w:t>
+      </w:r>
+      <w:r>
+        <w:rPr>
+          <w:rFonts w:eastAsia="Times New Roman" w:cs="Consolas"/>
+          <w:sz w:val="20"/>
+          <w:szCs w:val="20"/>
+          <w:shd w:val="clear" w:color="auto" w:fill="FFFFFF"/>
+          <w:lang w:eastAsia="en-GB"/>
+        </w:rPr>
+        <w:t xml:space="preserve"> Has clustered </w:t>
+      </w:r>
+      <w:proofErr w:type="spellStart"/>
+      <w:r>
+        <w:rPr>
+          <w:rFonts w:eastAsia="Times New Roman" w:cs="Consolas"/>
+          <w:sz w:val="20"/>
+          <w:szCs w:val="20"/>
+          <w:shd w:val="clear" w:color="auto" w:fill="FFFFFF"/>
+          <w:lang w:eastAsia="en-GB"/>
+        </w:rPr>
+        <w:t>columnstore</w:t>
+      </w:r>
+      <w:proofErr w:type="spellEnd"/>
+      <w:r>
+        <w:rPr>
+          <w:rFonts w:eastAsia="Times New Roman" w:cs="Consolas"/>
+          <w:sz w:val="20"/>
+          <w:szCs w:val="20"/>
+          <w:shd w:val="clear" w:color="auto" w:fill="FFFFFF"/>
+          <w:lang w:eastAsia="en-GB"/>
+        </w:rPr>
+        <w:t xml:space="preserve"> index</w:t>
+      </w:r>
+      <w:r>
+        <w:rPr>
+          <w:rFonts w:eastAsia="Times New Roman" w:cs="Consolas"/>
+          <w:sz w:val="20"/>
+          <w:szCs w:val="20"/>
+          <w:lang w:eastAsia="en-GB"/>
+        </w:rPr>
+        <w:br/>
+      </w:r>
+      <w:r>
+        <w:rPr>
+          <w:rFonts w:eastAsia="Times New Roman" w:cs="Consolas"/>
+          <w:sz w:val="20"/>
+          <w:szCs w:val="20"/>
+          <w:shd w:val="clear" w:color="auto" w:fill="FFFFFF"/>
+          <w:lang w:eastAsia="en-GB"/>
+        </w:rPr>
+        <w:t xml:space="preserve">At the beginning of each month, you need to remove data from </w:t>
+      </w:r>
+      <w:proofErr w:type="spellStart"/>
+      <w:r>
+        <w:rPr>
+          <w:rFonts w:eastAsia="Times New Roman" w:cs="Consolas"/>
+          <w:sz w:val="20"/>
+          <w:szCs w:val="20"/>
+          <w:shd w:val="clear" w:color="auto" w:fill="FFFFFF"/>
+          <w:lang w:eastAsia="en-GB"/>
+        </w:rPr>
+        <w:t>SalesFact</w:t>
+      </w:r>
+      <w:proofErr w:type="spellEnd"/>
+      <w:r>
+        <w:rPr>
+          <w:rFonts w:eastAsia="Times New Roman" w:cs="Consolas"/>
+          <w:sz w:val="20"/>
+          <w:szCs w:val="20"/>
+          <w:shd w:val="clear" w:color="auto" w:fill="FFFFFF"/>
+          <w:lang w:eastAsia="en-GB"/>
+        </w:rPr>
+        <w:t xml:space="preserve"> that is older than 36 months as quickly as possible.</w:t>
+      </w:r>
+      <w:r>
+        <w:rPr>
+          <w:rFonts w:eastAsia="Times New Roman" w:cs="Consolas"/>
+          <w:sz w:val="20"/>
+          <w:szCs w:val="20"/>
+          <w:lang w:eastAsia="en-GB"/>
+        </w:rPr>
+        <w:br/>
+      </w:r>
+      <w:r>
+        <w:rPr>
+          <w:rFonts w:eastAsia="Times New Roman" w:cs="Consolas"/>
+          <w:sz w:val="20"/>
+          <w:szCs w:val="20"/>
+          <w:shd w:val="clear" w:color="auto" w:fill="FFFFFF"/>
+          <w:lang w:eastAsia="en-GB"/>
+        </w:rPr>
+        <w:t>Which three actions should you perform in sequence in a stored procedure? To answer, move the appropriate actions from the list of actions to the answer area and arrange them in the correct order.</w:t>
+      </w:r>
+    </w:p>
+    <w:p>
+      <w:pPr>
+        <w:rPr>
+          <w:lang w:val="en-GB"/>
+        </w:rPr>
+      </w:pPr>
+    </w:p>
+    <w:p>
+      <w:pPr>
+        <w:rPr>
+          <w:color w:val="FFFFFF" w:themeColor="background1"/>
+          <w:sz w:val="20"/>
+          <w:szCs w:val="20"/>
+          <w:lang w:val="en-GB"/>
+        </w:rPr>
+      </w:pPr>
+      <w:r>
+        <w:rPr>
+          <w:noProof/>
+          <w:color w:val="FFFFFF" w:themeColor="background1"/>
+          <w:sz w:val="20"/>
+          <w:szCs w:val="20"/>
+          <w:lang w:val="en-GB"/>
+        </w:rPr>
+        <w:drawing>
+          <wp:inline distT="0" distB="0" distL="0" distR="0" wp14:anchorId="5794B1FE" wp14:editId="461ED42E">
+            <wp:extent cx="5731510" cy="2556510"/>
+            <wp:effectExtent l="0" t="0" r="0" b="0"/>
+            <wp:docPr id="6" name="Picture 6" descr="Graphical user interface, text, application&#10;&#10;Description automatically generated"/>
+            <wp:cNvGraphicFramePr>
+              <a:graphicFrameLocks xmlns:a="http://schemas.openxmlformats.org/drawingml/2006/main" noChangeAspect="1"/>
+            </wp:cNvGraphicFramePr>
+            <a:graphic xmlns:a="http://schemas.openxmlformats.org/drawingml/2006/main">
+              <a:graphicData uri="http://schemas.openxmlformats.org/drawingml/2006/picture">
+                <pic:pic xmlns:pic="http://schemas.openxmlformats.org/drawingml/2006/picture">
+                  <pic:nvPicPr>
+                    <pic:cNvPr id="6" name="Picture 6" descr="Graphical user interface, text, application&#10;&#10;Description automatically generated"/>
+                    <pic:cNvPicPr/>
+                  </pic:nvPicPr>
+                  <pic:blipFill>
+                    <a:blip r:embed="rId16">
+                      <a:extLst>
+                        <a:ext uri="{28A0092B-C50C-407E-A947-70E740481C1C}">
+                          <a14:useLocalDpi xmlns:a14="http://schemas.microsoft.com/office/drawing/2010/main" val="0"/>
+                        </a:ext>
+                      </a:extLst>
+                    </a:blip>
+                    <a:stretch>
+                      <a:fillRect/>
+                    </a:stretch>
+                  </pic:blipFill>
+                  <pic:spPr>
+                    <a:xfrm>
+                      <a:off x="0" y="0"/>
+                      <a:ext cx="5731510" cy="2556510"/>
+                    </a:xfrm>
+                    <a:prstGeom prst="rect">
+                      <a:avLst/>
+                    </a:prstGeom>
+                  </pic:spPr>
+                </pic:pic>
+              </a:graphicData>
+            </a:graphic>
+          </wp:inline>
+        </w:drawing>
+      </w:r>
+    </w:p>
+    <w:p>
+      <w:pPr>
+        <w:rPr>
+          <w:color w:val="FFFFFF" w:themeColor="background1"/>
+          <w:sz w:val="20"/>
+          <w:szCs w:val="20"/>
+          <w:lang w:val="en-GB"/>
+        </w:rPr>
+      </w:pPr>
+    </w:p>
+    <w:p>
+      <w:pPr>
+        <w:rPr>
+          <w:sz w:val="20"/>
+          <w:szCs w:val="20"/>
+          <w:lang w:val="en-GB"/>
+        </w:rPr>
+      </w:pPr>
+      <w:r>
+        <w:rPr>
+          <w:sz w:val="20"/>
+          <w:szCs w:val="20"/>
+          <w:lang w:val="en-GB"/>
+        </w:rPr>
+        <w:t>C</w:t>
+      </w:r>
+      <w:r>
+        <w:rPr>
+          <w:sz w:val="20"/>
+          <w:szCs w:val="20"/>
+          <w:lang w:val="en-GB"/>
+        </w:rPr>
+        <w:t>o</w:t>
+      </w:r>
+      <w:r>
+        <w:rPr>
+          <w:sz w:val="20"/>
+          <w:szCs w:val="20"/>
+          <w:lang w:val="en-GB"/>
+        </w:rPr>
+        <w:t>rrect Answer</w:t>
+      </w:r>
+      <w:r>
+        <w:rPr>
+          <w:sz w:val="20"/>
+          <w:szCs w:val="20"/>
+          <w:lang w:val="en-GB"/>
+        </w:rPr>
+        <w:t>:</w:t>
+      </w:r>
+    </w:p>
+    <w:p>
+      <w:pPr>
+        <w:rPr>
+          <w:color w:val="FFFFFF" w:themeColor="background1"/>
+          <w:sz w:val="20"/>
+          <w:szCs w:val="20"/>
+          <w:lang w:val="en-GB"/>
+        </w:rPr>
+      </w:pPr>
+      <w:r>
+        <w:rPr>
+          <w:color w:val="FFFFFF" w:themeColor="background1"/>
+          <w:sz w:val="20"/>
+          <w:szCs w:val="20"/>
+          <w:lang w:val="en-GB"/>
+        </w:rPr>
+        <w:t xml:space="preserve">Step 1: Create an empty table named </w:t>
+      </w:r>
+      <w:proofErr w:type="spellStart"/>
+      <w:r>
+        <w:rPr>
+          <w:color w:val="FFFFFF" w:themeColor="background1"/>
+          <w:sz w:val="20"/>
+          <w:szCs w:val="20"/>
+          <w:lang w:val="en-GB"/>
+        </w:rPr>
+        <w:t>SalesFact_work</w:t>
+      </w:r>
+      <w:proofErr w:type="spellEnd"/>
+      <w:r>
+        <w:rPr>
+          <w:color w:val="FFFFFF" w:themeColor="background1"/>
+          <w:sz w:val="20"/>
+          <w:szCs w:val="20"/>
+          <w:lang w:val="en-GB"/>
+        </w:rPr>
+        <w:t xml:space="preserve"> that has the same schema as </w:t>
+      </w:r>
+      <w:proofErr w:type="spellStart"/>
+      <w:r>
+        <w:rPr>
+          <w:color w:val="FFFFFF" w:themeColor="background1"/>
+          <w:sz w:val="20"/>
+          <w:szCs w:val="20"/>
+          <w:lang w:val="en-GB"/>
+        </w:rPr>
+        <w:t>SalesFact</w:t>
+      </w:r>
+      <w:proofErr w:type="spellEnd"/>
+      <w:r>
+        <w:rPr>
+          <w:color w:val="FFFFFF" w:themeColor="background1"/>
+          <w:sz w:val="20"/>
+          <w:szCs w:val="20"/>
+          <w:lang w:val="en-GB"/>
+        </w:rPr>
+        <w:t>.</w:t>
+      </w:r>
+    </w:p>
+    <w:p>
+      <w:pPr>
+        <w:rPr>
+          <w:color w:val="FFFFFF" w:themeColor="background1"/>
+          <w:sz w:val="20"/>
+          <w:szCs w:val="20"/>
+          <w:lang w:val="en-GB"/>
+        </w:rPr>
+      </w:pPr>
+      <w:r>
+        <w:rPr>
+          <w:color w:val="FFFFFF" w:themeColor="background1"/>
+          <w:sz w:val="20"/>
+          <w:szCs w:val="20"/>
+          <w:lang w:val="en-GB"/>
+        </w:rPr>
+        <w:t xml:space="preserve">Step 2: Switch the partition containing the stale data from </w:t>
+      </w:r>
+      <w:proofErr w:type="spellStart"/>
+      <w:r>
+        <w:rPr>
+          <w:color w:val="FFFFFF" w:themeColor="background1"/>
+          <w:sz w:val="20"/>
+          <w:szCs w:val="20"/>
+          <w:lang w:val="en-GB"/>
+        </w:rPr>
+        <w:t>SalesFact</w:t>
+      </w:r>
+      <w:proofErr w:type="spellEnd"/>
+      <w:r>
+        <w:rPr>
+          <w:color w:val="FFFFFF" w:themeColor="background1"/>
+          <w:sz w:val="20"/>
+          <w:szCs w:val="20"/>
+          <w:lang w:val="en-GB"/>
+        </w:rPr>
+        <w:t xml:space="preserve"> to </w:t>
+      </w:r>
+      <w:proofErr w:type="spellStart"/>
+      <w:r>
+        <w:rPr>
+          <w:color w:val="FFFFFF" w:themeColor="background1"/>
+          <w:sz w:val="20"/>
+          <w:szCs w:val="20"/>
+          <w:lang w:val="en-GB"/>
+        </w:rPr>
+        <w:t>SalesFact_Work</w:t>
+      </w:r>
+      <w:proofErr w:type="spellEnd"/>
+      <w:r>
+        <w:rPr>
+          <w:color w:val="FFFFFF" w:themeColor="background1"/>
+          <w:sz w:val="20"/>
+          <w:szCs w:val="20"/>
+          <w:lang w:val="en-GB"/>
+        </w:rPr>
+        <w:t>.</w:t>
+      </w:r>
+    </w:p>
+    <w:p>
+      <w:pPr>
+        <w:rPr>
+          <w:color w:val="FFFFFF" w:themeColor="background1"/>
+          <w:sz w:val="20"/>
+          <w:szCs w:val="20"/>
+          <w:lang w:val="en-GB"/>
+        </w:rPr>
+      </w:pPr>
+      <w:r>
+        <w:rPr>
+          <w:color w:val="FFFFFF" w:themeColor="background1"/>
+          <w:sz w:val="20"/>
+          <w:szCs w:val="20"/>
+          <w:lang w:val="en-GB"/>
+        </w:rPr>
+        <w:t>SQL Data Warehouse supports partition splitting, merging, and switching. To switch partitions between two tables, you must ensure that the partitions align on their respective boundaries and that the table definitions match.</w:t>
+      </w:r>
+    </w:p>
+    <w:p>
+      <w:pPr>
+        <w:rPr>
+          <w:color w:val="FFFFFF" w:themeColor="background1"/>
+          <w:sz w:val="20"/>
+          <w:szCs w:val="20"/>
+          <w:lang w:val="en-GB"/>
+        </w:rPr>
+      </w:pPr>
+      <w:r>
+        <w:rPr>
+          <w:color w:val="FFFFFF" w:themeColor="background1"/>
+          <w:sz w:val="20"/>
+          <w:szCs w:val="20"/>
+          <w:lang w:val="en-GB"/>
+        </w:rPr>
+        <w:t>Loading data into partitions with partition switching is a convenient way stage new data in a table that is not visible to users the switch in the new data.</w:t>
+      </w:r>
+    </w:p>
+    <w:p>
+      <w:pPr>
+        <w:rPr>
+          <w:color w:val="FFFFFF" w:themeColor="background1"/>
+          <w:sz w:val="20"/>
+          <w:szCs w:val="20"/>
+          <w:lang w:val="en-GB"/>
+        </w:rPr>
+      </w:pPr>
+      <w:r>
+        <w:rPr>
+          <w:color w:val="FFFFFF" w:themeColor="background1"/>
+          <w:sz w:val="20"/>
+          <w:szCs w:val="20"/>
+          <w:lang w:val="en-GB"/>
+        </w:rPr>
+        <w:t xml:space="preserve">Step 3: Drop the </w:t>
+      </w:r>
+      <w:proofErr w:type="spellStart"/>
+      <w:r>
+        <w:rPr>
+          <w:color w:val="FFFFFF" w:themeColor="background1"/>
+          <w:sz w:val="20"/>
+          <w:szCs w:val="20"/>
+          <w:lang w:val="en-GB"/>
+        </w:rPr>
+        <w:t>SalesFact_</w:t>
+      </w:r>
+      <w:proofErr w:type="gramStart"/>
+      <w:r>
+        <w:rPr>
+          <w:color w:val="FFFFFF" w:themeColor="background1"/>
+          <w:sz w:val="20"/>
+          <w:szCs w:val="20"/>
+          <w:lang w:val="en-GB"/>
+        </w:rPr>
+        <w:t>Work</w:t>
+      </w:r>
+      <w:proofErr w:type="spellEnd"/>
+      <w:r>
+        <w:rPr>
+          <w:color w:val="FFFFFF" w:themeColor="background1"/>
+          <w:sz w:val="20"/>
+          <w:szCs w:val="20"/>
+          <w:lang w:val="en-GB"/>
+        </w:rPr>
+        <w:t xml:space="preserve"> table</w:t>
+      </w:r>
+      <w:proofErr w:type="gramEnd"/>
+      <w:r>
+        <w:rPr>
+          <w:color w:val="FFFFFF" w:themeColor="background1"/>
+          <w:sz w:val="20"/>
+          <w:szCs w:val="20"/>
+          <w:lang w:val="en-GB"/>
+        </w:rPr>
+        <w:t>.</w:t>
+      </w:r>
+    </w:p>
+    <w:p>
+      <w:pPr>
+        <w:rPr>
+          <w:sz w:val="20"/>
+          <w:szCs w:val="20"/>
+          <w:lang w:val="en-GB"/>
+        </w:rPr>
+      </w:pPr>
+    </w:p>
+    <w:p>
+      <w:pPr>
+        <w:rPr>
+          <w:sz w:val="20"/>
+          <w:szCs w:val="20"/>
+          <w:lang w:val="en-GB"/>
+        </w:rPr>
+      </w:pPr>
+    </w:p>
+    <w:p>
+      <w:pPr>
+        <w:rPr>
+          <w:color w:val="FFFFFF" w:themeColor="background1"/>
+          <w:sz w:val="20"/>
+          <w:szCs w:val="20"/>
+          <w:lang w:val="en-GB"/>
+        </w:rPr>
+      </w:pPr>
+    </w:p>
+    <w:p>
+      <w:pPr>
+        <w:rPr>
+          <w:sz w:val="20"/>
+          <w:szCs w:val="20"/>
+          <w:lang w:val="en-US"/>
+        </w:rPr>
+      </w:pPr>
+    </w:p>
+    <w:p>
+      <w:pPr>
+        <w:rPr>
+          <w:sz w:val="20"/>
+          <w:szCs w:val="20"/>
+          <w:lang w:val="en-US"/>
+        </w:rPr>
+      </w:pPr>
+    </w:p>
+    <w:p>
+      <w:pPr>
+        <w:rPr>
+          <w:sz w:val="20"/>
+          <w:szCs w:val="20"/>
+          <w:lang w:val="en-US"/>
+        </w:rPr>
+      </w:pPr>
+    </w:p>
+    <w:p>
+      <w:pPr>
+        <w:rPr>
+          <w:sz w:val="20"/>
+          <w:szCs w:val="20"/>
+          <w:lang w:val="en-US"/>
+        </w:rPr>
+      </w:pPr>
+    </w:p>
+    <w:p>
+      <w:pPr>
+        <w:rPr>
+          <w:sz w:val="20"/>
+          <w:szCs w:val="20"/>
+          <w:lang w:val="en-US"/>
+        </w:rPr>
+      </w:pPr>
+    </w:p>
+    <w:p>
+      <w:pPr>
+        <w:rPr>
+          <w:sz w:val="20"/>
+          <w:szCs w:val="20"/>
+          <w:lang w:val="en-US"/>
+        </w:rPr>
+      </w:pPr>
+    </w:p>
+    <w:p>
+      <w:pPr>
+        <w:rPr>
+          <w:sz w:val="20"/>
+          <w:szCs w:val="20"/>
+          <w:lang w:val="en-US"/>
+        </w:rPr>
+      </w:pPr>
+    </w:p>
+    <w:p>
+      <w:pPr>
+        <w:rPr>
+          <w:sz w:val="20"/>
+          <w:szCs w:val="20"/>
+          <w:lang w:val="en-US"/>
+        </w:rPr>
+      </w:pPr>
+    </w:p>
+    <w:p>
+      <w:pPr>
+        <w:rPr>
+          <w:sz w:val="20"/>
+          <w:szCs w:val="20"/>
+          <w:lang w:val="en-US"/>
+        </w:rPr>
+      </w:pPr>
+    </w:p>
+    <w:p>
+      <w:pPr>
+        <w:rPr>
+          <w:sz w:val="20"/>
+          <w:szCs w:val="20"/>
+          <w:lang w:val="en-US"/>
+        </w:rPr>
+      </w:pPr>
+    </w:p>
+    <w:p>
+      <w:pPr>
+        <w:rPr>
+          <w:sz w:val="20"/>
+          <w:szCs w:val="20"/>
+          <w:lang w:val="en-US"/>
+        </w:rPr>
+      </w:pPr>
+    </w:p>
+    <w:p>
+      <w:pPr>
+        <w:rPr>
+          <w:sz w:val="20"/>
+          <w:szCs w:val="20"/>
+          <w:lang w:val="en-US"/>
+        </w:rPr>
+      </w:pPr>
+    </w:p>
+    <w:p>
+      <w:pPr>
+        <w:rPr>
+          <w:sz w:val="20"/>
+          <w:szCs w:val="20"/>
+          <w:lang w:val="en-US"/>
+        </w:rPr>
+      </w:pPr>
+    </w:p>
+    <w:p>
+      <w:pPr>
+        <w:rPr>
+          <w:sz w:val="20"/>
+          <w:szCs w:val="20"/>
+          <w:lang w:val="en-US"/>
+        </w:rPr>
+      </w:pPr>
+    </w:p>
+    <w:p>
+      <w:pPr>
+        <w:rPr>
+          <w:sz w:val="20"/>
+          <w:szCs w:val="20"/>
+          <w:lang w:val="en-US"/>
+        </w:rPr>
+      </w:pPr>
     </w:p>
     <w:p>
       <w:pPr>
@@ -5279,26 +7644,175 @@
         <v:path o:extrusionok="f" gradientshapeok="t" o:connecttype="rect"/>
         <o:lock v:ext="edit" aspectratio="t"/>
       </v:shapetype>
-      <v:shape id="_x0000_i1158" type="#_x0000_t75" alt="Icon&#13;&#13;&#13;&#10;&#13;&#13;&#13;&#10;Description automatically generated" style="width:127.75pt;height:127.75pt;visibility:visible;mso-wrap-style:square" o:bullet="t">
+      <v:shape id="_x0000_i2089" type="#_x0000_t75" alt="Icon&#13;&#13;&#13;&#10;&#13;&#13;&#13;&#10;Description automatically generated" style="width:127.9pt;height:127.9pt;visibility:visible;mso-wrap-style:square" o:bullet="t">
         <v:imagedata r:id="rId1" o:title="Icon&#13;&#13;&#13;&#10;&#13;&#13;&#13;&#10;Description automatically generated" cropleft="74f" cropright="74f"/>
       </v:shape>
     </w:pict>
   </w:numPicBullet>
   <w:numPicBullet w:numPicBulletId="1">
     <w:pict>
-      <v:shape id="_x0000_i1159" type="#_x0000_t75" style="width:34.05pt;height:43.35pt;visibility:visible;mso-wrap-style:square" o:bullet="t">
+      <v:shape id="_x0000_i2090" type="#_x0000_t75" style="width:33.7pt;height:42.9pt;visibility:visible;mso-wrap-style:square" o:bullet="t">
         <v:imagedata r:id="rId2" o:title="" croptop="-6328f" cropbottom="-2906f" cropleft="-1f" cropright="-147f"/>
       </v:shape>
     </w:pict>
   </w:numPicBullet>
   <w:numPicBullet w:numPicBulletId="2">
     <w:pict>
-      <v:shape id="_x0000_i1160" type="#_x0000_t75" alt="A picture containing text, clock&#13;&#13;&#13;&#10;&#13;&#13;&#13;&#10;Description automatically generated" style="width:59.6pt;height:48.75pt;visibility:visible;mso-wrap-style:square" o:bullet="t">
+      <v:shape id="_x0000_i2091" type="#_x0000_t75" alt="A picture containing text, clock&#13;&#13;&#13;&#10;&#13;&#13;&#13;&#10;Description automatically generated" style="width:59.75pt;height:49pt;visibility:visible;mso-wrap-style:square" o:bullet="t">
         <v:imagedata r:id="rId3" o:title="A picture containing text, clock&#13;&#13;&#13;&#10;&#13;&#13;&#13;&#10;Description automatically generated"/>
       </v:shape>
     </w:pict>
   </w:numPicBullet>
   <w:abstractNum w:abstractNumId="0" w15:restartNumberingAfterBreak="0">
+    <w:nsid w:val="2DD6178A"/>
+    <w:multiLevelType w:val="multilevel"/>
+    <w:tmpl w:val="840E9F1E"/>
+    <w:lvl w:ilvl="0">
+      <w:start w:val="1"/>
+      <w:numFmt w:val="bullet"/>
+      <w:lvlText w:val=""/>
+      <w:lvlJc w:val="left"/>
+      <w:pPr>
+        <w:tabs>
+          <w:tab w:val="num" w:pos="720"/>
+        </w:tabs>
+        <w:ind w:left="720" w:hanging="360"/>
+      </w:pPr>
+      <w:rPr>
+        <w:rFonts w:ascii="Symbol" w:hAnsi="Symbol" w:hint="default"/>
+        <w:sz w:val="20"/>
+      </w:rPr>
+    </w:lvl>
+    <w:lvl w:ilvl="1" w:tentative="1">
+      <w:start w:val="1"/>
+      <w:numFmt w:val="bullet"/>
+      <w:lvlText w:val="o"/>
+      <w:lvlJc w:val="left"/>
+      <w:pPr>
+        <w:tabs>
+          <w:tab w:val="num" w:pos="1440"/>
+        </w:tabs>
+        <w:ind w:left="1440" w:hanging="360"/>
+      </w:pPr>
+      <w:rPr>
+        <w:rFonts w:ascii="Courier New" w:hAnsi="Courier New" w:hint="default"/>
+        <w:sz w:val="20"/>
+      </w:rPr>
+    </w:lvl>
+    <w:lvl w:ilvl="2" w:tentative="1">
+      <w:start w:val="1"/>
+      <w:numFmt w:val="bullet"/>
+      <w:lvlText w:val=""/>
+      <w:lvlJc w:val="left"/>
+      <w:pPr>
+        <w:tabs>
+          <w:tab w:val="num" w:pos="2160"/>
+        </w:tabs>
+        <w:ind w:left="2160" w:hanging="360"/>
+      </w:pPr>
+      <w:rPr>
+        <w:rFonts w:ascii="Wingdings" w:hAnsi="Wingdings" w:hint="default"/>
+        <w:sz w:val="20"/>
+      </w:rPr>
+    </w:lvl>
+    <w:lvl w:ilvl="3" w:tentative="1">
+      <w:start w:val="1"/>
+      <w:numFmt w:val="bullet"/>
+      <w:lvlText w:val=""/>
+      <w:lvlJc w:val="left"/>
+      <w:pPr>
+        <w:tabs>
+          <w:tab w:val="num" w:pos="2880"/>
+        </w:tabs>
+        <w:ind w:left="2880" w:hanging="360"/>
+      </w:pPr>
+      <w:rPr>
+        <w:rFonts w:ascii="Wingdings" w:hAnsi="Wingdings" w:hint="default"/>
+        <w:sz w:val="20"/>
+      </w:rPr>
+    </w:lvl>
+    <w:lvl w:ilvl="4" w:tentative="1">
+      <w:start w:val="1"/>
+      <w:numFmt w:val="bullet"/>
+      <w:lvlText w:val=""/>
+      <w:lvlJc w:val="left"/>
+      <w:pPr>
+        <w:tabs>
+          <w:tab w:val="num" w:pos="3600"/>
+        </w:tabs>
+        <w:ind w:left="3600" w:hanging="360"/>
+      </w:pPr>
+      <w:rPr>
+        <w:rFonts w:ascii="Wingdings" w:hAnsi="Wingdings" w:hint="default"/>
+        <w:sz w:val="20"/>
+      </w:rPr>
+    </w:lvl>
+    <w:lvl w:ilvl="5" w:tentative="1">
+      <w:start w:val="1"/>
+      <w:numFmt w:val="bullet"/>
+      <w:lvlText w:val=""/>
+      <w:lvlJc w:val="left"/>
+      <w:pPr>
+        <w:tabs>
+          <w:tab w:val="num" w:pos="4320"/>
+        </w:tabs>
+        <w:ind w:left="4320" w:hanging="360"/>
+      </w:pPr>
+      <w:rPr>
+        <w:rFonts w:ascii="Wingdings" w:hAnsi="Wingdings" w:hint="default"/>
+        <w:sz w:val="20"/>
+      </w:rPr>
+    </w:lvl>
+    <w:lvl w:ilvl="6" w:tentative="1">
+      <w:start w:val="1"/>
+      <w:numFmt w:val="bullet"/>
+      <w:lvlText w:val=""/>
+      <w:lvlJc w:val="left"/>
+      <w:pPr>
+        <w:tabs>
+          <w:tab w:val="num" w:pos="5040"/>
+        </w:tabs>
+        <w:ind w:left="5040" w:hanging="360"/>
+      </w:pPr>
+      <w:rPr>
+        <w:rFonts w:ascii="Wingdings" w:hAnsi="Wingdings" w:hint="default"/>
+        <w:sz w:val="20"/>
+      </w:rPr>
+    </w:lvl>
+    <w:lvl w:ilvl="7" w:tentative="1">
+      <w:start w:val="1"/>
+      <w:numFmt w:val="bullet"/>
+      <w:lvlText w:val=""/>
+      <w:lvlJc w:val="left"/>
+      <w:pPr>
+        <w:tabs>
+          <w:tab w:val="num" w:pos="5760"/>
+        </w:tabs>
+        <w:ind w:left="5760" w:hanging="360"/>
+      </w:pPr>
+      <w:rPr>
+        <w:rFonts w:ascii="Wingdings" w:hAnsi="Wingdings" w:hint="default"/>
+        <w:sz w:val="20"/>
+      </w:rPr>
+    </w:lvl>
+    <w:lvl w:ilvl="8" w:tentative="1">
+      <w:start w:val="1"/>
+      <w:numFmt w:val="bullet"/>
+      <w:lvlText w:val=""/>
+      <w:lvlJc w:val="left"/>
+      <w:pPr>
+        <w:tabs>
+          <w:tab w:val="num" w:pos="6480"/>
+        </w:tabs>
+        <w:ind w:left="6480" w:hanging="360"/>
+      </w:pPr>
+      <w:rPr>
+        <w:rFonts w:ascii="Wingdings" w:hAnsi="Wingdings" w:hint="default"/>
+        <w:sz w:val="20"/>
+      </w:rPr>
+    </w:lvl>
+  </w:abstractNum>
+  <w:abstractNum w:abstractNumId="1" w15:restartNumberingAfterBreak="0">
     <w:nsid w:val="31496ECA"/>
     <w:multiLevelType w:val="hybridMultilevel"/>
     <w:tmpl w:val="3DC05368"/>
@@ -5411,7 +7925,7 @@
       </w:rPr>
     </w:lvl>
   </w:abstractNum>
-  <w:abstractNum w:abstractNumId="1" w15:restartNumberingAfterBreak="0">
+  <w:abstractNum w:abstractNumId="2" w15:restartNumberingAfterBreak="0">
     <w:nsid w:val="569842CD"/>
     <w:multiLevelType w:val="hybridMultilevel"/>
     <w:tmpl w:val="D5E69744"/>
@@ -5524,9 +8038,12 @@
     </w:lvl>
   </w:abstractNum>
   <w:num w:numId="1" w16cid:durableId="1800801259">
+    <w:abstractNumId w:val="2"/>
+  </w:num>
+  <w:num w:numId="2" w16cid:durableId="1607272076">
     <w:abstractNumId w:val="1"/>
   </w:num>
-  <w:num w:numId="2" w16cid:durableId="1607272076">
+  <w:num w:numId="3" w16cid:durableId="582884405">
     <w:abstractNumId w:val="0"/>
   </w:num>
 </w:numbering>

</xml_diff>